<commit_message>
Usability Consent Form updated
</commit_message>
<xml_diff>
--- a/Usability Study/Consent Form.docx
+++ b/Usability Study/Consent Form.docx
@@ -10,9 +10,11 @@
       <w:r>
         <w:t xml:space="preserve">Participant Consent Form for </w:t>
       </w:r>
+      <w:proofErr w:type="spellStart"/>
       <w:r>
         <w:t>OutageAlert</w:t>
       </w:r>
+      <w:proofErr w:type="spellEnd"/>
       <w:r>
         <w:t xml:space="preserve"> Usability Study</w:t>
       </w:r>
@@ -26,7 +28,15 @@
         <w:t xml:space="preserve">About </w:t>
       </w:r>
       <w:r>
-        <w:t>the OutageAlert Usability Study</w:t>
+        <w:t xml:space="preserve">the </w:t>
+      </w:r>
+      <w:proofErr w:type="spellStart"/>
+      <w:r>
+        <w:t>OutageAlert</w:t>
+      </w:r>
+      <w:proofErr w:type="spellEnd"/>
+      <w:r>
+        <w:t xml:space="preserve"> Usability Study</w:t>
       </w:r>
     </w:p>
     <w:p>
@@ -37,54 +47,81 @@
         <w:t>run</w:t>
       </w:r>
       <w:r>
-        <w:t xml:space="preserve"> by three students of Thompson Rivers University as part of their final coursework in COMP</w:t>
+        <w:t xml:space="preserve"> by three students </w:t>
+      </w:r>
+      <w:proofErr w:type="gramStart"/>
+      <w:r>
+        <w:t>of</w:t>
+      </w:r>
+      <w:proofErr w:type="gramEnd"/>
+      <w:r>
+        <w:t xml:space="preserve"> Thompson Rivers University as part of their final coursework in COMP</w:t>
       </w:r>
       <w:r>
         <w:t xml:space="preserve"> 3450:</w:t>
       </w:r>
       <w:r>
-        <w:t xml:space="preserve"> Human Computer Interaction. </w:t>
-      </w:r>
-      <w:r>
-        <w:t xml:space="preserve">We are working to design a new web </w:t>
-      </w:r>
-      <w:r>
-        <w:t>application</w:t>
-      </w:r>
-      <w:r>
-        <w:t xml:space="preserve"> that will </w:t>
-      </w:r>
-      <w:r>
-        <w:t>provide users with proactive alerts by email and text message for power outages affecting their home.</w:t>
+        <w:t xml:space="preserve"> Human Computer Interaction. We are working to design a new web application that will provide users with proactive alerts by email and text message for power outages affecting their home.</w:t>
+      </w:r>
+      <w:r>
+        <w:t xml:space="preserve"> The study will take place from March </w:t>
+      </w:r>
+      <w:proofErr w:type="gramStart"/>
+      <w:r>
+        <w:t>29</w:t>
+      </w:r>
+      <w:proofErr w:type="gramEnd"/>
+      <w:r>
+        <w:t xml:space="preserve"> 2021 to April 12 2021. The goal of the study is to test how easy it is to use the </w:t>
+      </w:r>
+      <w:proofErr w:type="spellStart"/>
+      <w:r>
+        <w:t>OutageAlert</w:t>
+      </w:r>
+      <w:proofErr w:type="spellEnd"/>
+      <w:r>
+        <w:t xml:space="preserve"> web application.</w:t>
       </w:r>
     </w:p>
     <w:p>
       <w:r>
-        <w:t>W</w:t>
-      </w:r>
-      <w:r>
-        <w:t>e really appreciate your willingness to share your</w:t>
+        <w:t>As this study will not be providing any compensation to participants, w</w:t>
+      </w:r>
+      <w:r>
+        <w:t xml:space="preserve">e </w:t>
+      </w:r>
+      <w:r>
+        <w:t>would like to express our sincere appreciation</w:t>
       </w:r>
       <w:r>
         <w:t xml:space="preserve"> </w:t>
       </w:r>
       <w:r>
+        <w:t>for y</w:t>
+      </w:r>
+      <w:r>
+        <w:t xml:space="preserve">our willingness to </w:t>
+      </w:r>
+      <w:r>
+        <w:t>volunteer</w:t>
+      </w:r>
+      <w:r>
+        <w:t xml:space="preserve"> your</w:t>
+      </w:r>
+      <w:r>
+        <w:t xml:space="preserve"> </w:t>
+      </w:r>
+      <w:r>
         <w:t>time and experiences</w:t>
       </w:r>
       <w:r>
-        <w:t xml:space="preserve"> with us. Your feedback will improve </w:t>
+        <w:t xml:space="preserve">. Your feedback will improve </w:t>
       </w:r>
       <w:r>
         <w:t>our understanding of the topics related to our coursework</w:t>
       </w:r>
       <w:r>
-        <w:t xml:space="preserve"> and </w:t>
-      </w:r>
-      <w:r>
-        <w:t xml:space="preserve">issues related to our </w:t>
-      </w:r>
-      <w:r>
-        <w:t>project</w:t>
+        <w:t xml:space="preserve"> and issues related to our project</w:t>
       </w:r>
       <w:r>
         <w:t>.</w:t>
@@ -112,7 +149,15 @@
         <w:t>study</w:t>
       </w:r>
       <w:r>
-        <w:t xml:space="preserve">, the interviewers may take notes, make audio or video recordings or </w:t>
+        <w:t xml:space="preserve">, the interviewers may take notes, make </w:t>
+      </w:r>
+      <w:proofErr w:type="gramStart"/>
+      <w:r>
+        <w:t>audio</w:t>
+      </w:r>
+      <w:proofErr w:type="gramEnd"/>
+      <w:r>
+        <w:t xml:space="preserve"> or video recordings or </w:t>
       </w:r>
       <w:r>
         <w:t xml:space="preserve">take </w:t>
@@ -199,7 +244,15 @@
         <w:t xml:space="preserve">our </w:t>
       </w:r>
       <w:r>
-        <w:t xml:space="preserve">notes and ask that you not name yourself or others </w:t>
+        <w:t xml:space="preserve">notes and ask that you not name </w:t>
+      </w:r>
+      <w:proofErr w:type="gramStart"/>
+      <w:r>
+        <w:t>yourself</w:t>
+      </w:r>
+      <w:proofErr w:type="gramEnd"/>
+      <w:r>
+        <w:t xml:space="preserve"> or others </w:t>
       </w:r>
       <w:r>
         <w:t>during any</w:t>
@@ -311,6 +364,7 @@
       <w:r>
         <w:tab/>
       </w:r>
+      <w:proofErr w:type="gramStart"/>
       <w:r>
         <w:rPr>
           <w:b/>
@@ -323,8 +377,9 @@
           <w:b/>
           <w:bCs/>
         </w:rPr>
-        <w:t xml:space="preserve"> - </w:t>
-      </w:r>
+        <w:t xml:space="preserve"> -</w:t>
+      </w:r>
+      <w:proofErr w:type="gramEnd"/>
       <w:r>
         <w:rPr>
           <w:b/>
@@ -337,7 +392,7 @@
           <w:b/>
           <w:bCs/>
         </w:rPr>
-        <w:t>No</w:t>
+        <w:t xml:space="preserve"> No</w:t>
       </w:r>
     </w:p>
     <w:p>
@@ -364,29 +419,29 @@
         <w:t>s</w:t>
       </w:r>
       <w:r>
-        <w:t xml:space="preserve"> </w:t>
-      </w:r>
-      <w:r>
-        <w:t>for the purposes described above</w:t>
-      </w:r>
-      <w:r>
-        <w:t xml:space="preserve"> (</w:t>
-      </w:r>
-      <w:r>
-        <w:t>p</w:t>
-      </w:r>
-      <w:r>
-        <w:t>lease circle):</w:t>
+        <w:t xml:space="preserve"> for the purposes described above</w:t>
+      </w:r>
+      <w:r>
+        <w:t xml:space="preserve"> (please circle):</w:t>
       </w:r>
       <w:r>
         <w:tab/>
       </w:r>
+      <w:proofErr w:type="gramStart"/>
       <w:r>
         <w:rPr>
           <w:b/>
           <w:bCs/>
         </w:rPr>
-        <w:t>Yes  -  No</w:t>
+        <w:t>Yes  -</w:t>
+      </w:r>
+      <w:proofErr w:type="gramEnd"/>
+      <w:r>
+        <w:rPr>
+          <w:b/>
+          <w:bCs/>
+        </w:rPr>
+        <w:t xml:space="preserve">  No</w:t>
       </w:r>
     </w:p>
     <w:p>
@@ -397,13 +452,13 @@
         <w:t>Consent</w:t>
       </w:r>
       <w:r>
-        <w:t xml:space="preserve"> to </w:t>
-      </w:r>
-      <w:r>
-        <w:t>Participation</w:t>
+        <w:t xml:space="preserve"> to Participation</w:t>
       </w:r>
     </w:p>
     <w:p>
+      <w:pPr>
+        <w:spacing w:after="0"/>
+      </w:pPr>
       <w:r>
         <w:t>I understand the following:</w:t>
       </w:r>
@@ -415,6 +470,7 @@
           <w:ilvl w:val="0"/>
           <w:numId w:val="1"/>
         </w:numPr>
+        <w:spacing w:after="0"/>
       </w:pPr>
       <w:r>
         <w:t xml:space="preserve">I </w:t>
@@ -426,8 +482,13 @@
         <w:t>his c</w:t>
       </w:r>
       <w:r>
-        <w:t>onsent form</w:t>
-      </w:r>
+        <w:t xml:space="preserve">onsent </w:t>
+      </w:r>
+      <w:proofErr w:type="gramStart"/>
+      <w:r>
+        <w:t>form</w:t>
+      </w:r>
+      <w:proofErr w:type="gramEnd"/>
     </w:p>
     <w:p>
       <w:pPr>
@@ -450,8 +511,13 @@
         <w:t>receive</w:t>
       </w:r>
       <w:r>
-        <w:t xml:space="preserve"> satisfactory responses to my questions</w:t>
-      </w:r>
+        <w:t xml:space="preserve"> satisfactory responses to my </w:t>
+      </w:r>
+      <w:proofErr w:type="gramStart"/>
+      <w:r>
+        <w:t>questions</w:t>
+      </w:r>
+      <w:proofErr w:type="gramEnd"/>
     </w:p>
     <w:p>
       <w:pPr>
@@ -462,14 +528,19 @@
         </w:numPr>
       </w:pPr>
       <w:r>
-        <w:t>I will receive a dated and signed copy of this form</w:t>
-      </w:r>
+        <w:t xml:space="preserve">I retain the right to withdraw from participation in the study at any </w:t>
+      </w:r>
+      <w:proofErr w:type="gramStart"/>
+      <w:r>
+        <w:t>time</w:t>
+      </w:r>
+      <w:proofErr w:type="gramEnd"/>
     </w:p>
     <w:tbl>
       <w:tblPr>
         <w:tblStyle w:val="TableGrid"/>
         <w:tblW w:w="0" w:type="auto"/>
-        <w:tblInd w:w="715" w:type="dxa"/>
+        <w:tblInd w:w="-90" w:type="dxa"/>
         <w:tblBorders>
           <w:top w:val="none" w:sz="0" w:space="0" w:color="auto"/>
           <w:left w:val="none" w:sz="0" w:space="0" w:color="auto"/>
@@ -481,13 +552,15 @@
         <w:tblLook w:val="04A0" w:firstRow="1" w:lastRow="0" w:firstColumn="1" w:lastColumn="0" w:noHBand="0" w:noVBand="1"/>
       </w:tblPr>
       <w:tblGrid>
-        <w:gridCol w:w="1620"/>
-        <w:gridCol w:w="6665"/>
+        <w:gridCol w:w="2722"/>
+        <w:gridCol w:w="2723"/>
+        <w:gridCol w:w="2722"/>
+        <w:gridCol w:w="2723"/>
       </w:tblGrid>
       <w:tr>
         <w:tc>
           <w:tcPr>
-            <w:tcW w:w="1620" w:type="dxa"/>
+            <w:tcW w:w="2722" w:type="dxa"/>
           </w:tcPr>
           <w:p>
             <w:pPr>
@@ -511,16 +584,38 @@
                 <w:b/>
                 <w:bCs/>
               </w:rPr>
+              <w:t xml:space="preserve">Participant </w:t>
+            </w:r>
+            <w:r>
+              <w:rPr>
+                <w:b/>
+                <w:bCs/>
+              </w:rPr>
               <w:t>Name:</w:t>
             </w:r>
           </w:p>
         </w:tc>
         <w:tc>
           <w:tcPr>
-            <w:tcW w:w="6665" w:type="dxa"/>
+            <w:tcW w:w="2723" w:type="dxa"/>
             <w:tcBorders>
               <w:bottom w:val="single" w:sz="4" w:space="0" w:color="auto"/>
             </w:tcBorders>
+          </w:tcPr>
+          <w:p/>
+        </w:tc>
+        <w:tc>
+          <w:tcPr>
+            <w:tcW w:w="2722" w:type="dxa"/>
+            <w:tcBorders>
+              <w:bottom w:val="single" w:sz="4" w:space="0" w:color="auto"/>
+            </w:tcBorders>
+          </w:tcPr>
+          <w:p/>
+        </w:tc>
+        <w:tc>
+          <w:tcPr>
+            <w:tcW w:w="2723" w:type="dxa"/>
           </w:tcPr>
           <w:p/>
         </w:tc>
@@ -528,7 +623,7 @@
       <w:tr>
         <w:tc>
           <w:tcPr>
-            <w:tcW w:w="1620" w:type="dxa"/>
+            <w:tcW w:w="2722" w:type="dxa"/>
           </w:tcPr>
           <w:p>
             <w:pPr>
@@ -552,13 +647,20 @@
                 <w:b/>
                 <w:bCs/>
               </w:rPr>
+              <w:t xml:space="preserve">Participant </w:t>
+            </w:r>
+            <w:r>
+              <w:rPr>
+                <w:b/>
+                <w:bCs/>
+              </w:rPr>
               <w:t>Signature:</w:t>
             </w:r>
           </w:p>
         </w:tc>
         <w:tc>
           <w:tcPr>
-            <w:tcW w:w="6665" w:type="dxa"/>
+            <w:tcW w:w="2723" w:type="dxa"/>
             <w:tcBorders>
               <w:top w:val="single" w:sz="4" w:space="0" w:color="auto"/>
               <w:bottom w:val="single" w:sz="4" w:space="0" w:color="auto"/>
@@ -566,11 +668,27 @@
           </w:tcPr>
           <w:p/>
         </w:tc>
+        <w:tc>
+          <w:tcPr>
+            <w:tcW w:w="2722" w:type="dxa"/>
+            <w:tcBorders>
+              <w:top w:val="single" w:sz="4" w:space="0" w:color="auto"/>
+              <w:bottom w:val="single" w:sz="4" w:space="0" w:color="auto"/>
+            </w:tcBorders>
+          </w:tcPr>
+          <w:p/>
+        </w:tc>
+        <w:tc>
+          <w:tcPr>
+            <w:tcW w:w="2723" w:type="dxa"/>
+          </w:tcPr>
+          <w:p/>
+        </w:tc>
       </w:tr>
       <w:tr>
         <w:tc>
           <w:tcPr>
-            <w:tcW w:w="1620" w:type="dxa"/>
+            <w:tcW w:w="2722" w:type="dxa"/>
           </w:tcPr>
           <w:p>
             <w:pPr>
@@ -600,11 +718,27 @@
         </w:tc>
         <w:tc>
           <w:tcPr>
-            <w:tcW w:w="6665" w:type="dxa"/>
+            <w:tcW w:w="2723" w:type="dxa"/>
             <w:tcBorders>
               <w:top w:val="single" w:sz="4" w:space="0" w:color="auto"/>
               <w:bottom w:val="single" w:sz="4" w:space="0" w:color="auto"/>
             </w:tcBorders>
+          </w:tcPr>
+          <w:p/>
+        </w:tc>
+        <w:tc>
+          <w:tcPr>
+            <w:tcW w:w="2722" w:type="dxa"/>
+            <w:tcBorders>
+              <w:top w:val="single" w:sz="4" w:space="0" w:color="auto"/>
+              <w:bottom w:val="single" w:sz="4" w:space="0" w:color="auto"/>
+            </w:tcBorders>
+          </w:tcPr>
+          <w:p/>
+        </w:tc>
+        <w:tc>
+          <w:tcPr>
+            <w:tcW w:w="2723" w:type="dxa"/>
           </w:tcPr>
           <w:p/>
         </w:tc>

</xml_diff>